<commit_message>
Updated working copy and added Logical Design Documents
</commit_message>
<xml_diff>
--- a/documents/Sports Chat Plus Proposal Working Copy .docx
+++ b/documents/Sports Chat Plus Proposal Working Copy .docx
@@ -3301,7 +3301,7 @@
           <w:noProof/>
         </w:rPr>
         <w:drawing>
-          <wp:inline distT="0" distB="0" distL="0" distR="0" wp14:anchorId="33C49FDE" wp14:editId="32A742B6">
+          <wp:inline distT="0" distB="0" distL="0" distR="0" wp14:anchorId="33C49FDE" wp14:editId="55CD03CF">
             <wp:extent cx="5943600" cy="2905125"/>
             <wp:effectExtent l="0" t="0" r="0" b="9525"/>
             <wp:docPr id="149141710" name="Picture 2" descr="A diagram of a diagram&#10;&#10;AI-generated content may be incorrect."/>
@@ -3413,7 +3413,7 @@
           <w:noProof/>
         </w:rPr>
         <w:drawing>
-          <wp:inline distT="0" distB="0" distL="0" distR="0" wp14:anchorId="1C9AEEA6" wp14:editId="5825868A">
+          <wp:inline distT="0" distB="0" distL="0" distR="0" wp14:anchorId="1C9AEEA6" wp14:editId="7E13B9D4">
             <wp:extent cx="5943600" cy="3606800"/>
             <wp:effectExtent l="0" t="0" r="0" b="0"/>
             <wp:docPr id="1138455977" name="Picture 5" descr="A diagram of a user access control diagram&#10;&#10;AI-generated content may be incorrect."/>
@@ -4018,6 +4018,580 @@
       <w:r>
         <w:t xml:space="preserve"> log each User's financial interactions</w:t>
       </w:r>
+    </w:p>
+    <w:p>
+      <w:pPr>
+        <w:rPr>
+          <w:b/>
+        </w:rPr>
+      </w:pPr>
+    </w:p>
+    <w:p>
+      <w:pPr>
+        <w:rPr>
+          <w:b/>
+        </w:rPr>
+      </w:pPr>
+    </w:p>
+    <w:p>
+      <w:pPr>
+        <w:rPr>
+          <w:b/>
+        </w:rPr>
+      </w:pPr>
+    </w:p>
+    <w:p>
+      <w:pPr>
+        <w:rPr>
+          <w:b/>
+        </w:rPr>
+      </w:pPr>
+    </w:p>
+    <w:p>
+      <w:pPr>
+        <w:rPr>
+          <w:b/>
+        </w:rPr>
+      </w:pPr>
+    </w:p>
+    <w:p>
+      <w:pPr>
+        <w:rPr>
+          <w:b/>
+        </w:rPr>
+      </w:pPr>
+    </w:p>
+    <w:p>
+      <w:pPr>
+        <w:rPr>
+          <w:b/>
+        </w:rPr>
+      </w:pPr>
+    </w:p>
+    <w:p>
+      <w:pPr>
+        <w:rPr>
+          <w:b/>
+        </w:rPr>
+      </w:pPr>
+      <w:proofErr w:type="spellStart"/>
+      <w:r>
+        <w:rPr>
+          <w:b/>
+        </w:rPr>
+        <w:lastRenderedPageBreak/>
+        <w:t>SportsChat</w:t>
+      </w:r>
+      <w:proofErr w:type="spellEnd"/>
+      <w:r>
+        <w:rPr>
+          <w:b/>
+        </w:rPr>
+        <w:t>+ Control Flow Table</w:t>
+      </w:r>
+    </w:p>
+    <w:p>
+      <w:pPr>
+        <w:rPr>
+          <w:b/>
+        </w:rPr>
+      </w:pPr>
+      <w:bookmarkStart w:id="0" w:name="_Hlk192041425"/>
+      <w:r>
+        <w:rPr>
+          <w:b/>
+        </w:rPr>
+        <w:t>Login Procedures</w:t>
+      </w:r>
+    </w:p>
+    <w:bookmarkEnd w:id="0"/>
+    <w:p>
+      <w:r>
+        <w:rPr>
+          <w:noProof/>
+        </w:rPr>
+        <w:drawing>
+          <wp:inline distT="0" distB="0" distL="0" distR="0" wp14:anchorId="4C196A30" wp14:editId="060B8B68">
+            <wp:extent cx="5943600" cy="4130675"/>
+            <wp:effectExtent l="0" t="0" r="0" b="3175"/>
+            <wp:docPr id="701613104" name="Picture 1" descr="A diagram of a flowchart&#10;&#10;AI-generated content may be incorrect."/>
+            <wp:cNvGraphicFramePr>
+              <a:graphicFrameLocks xmlns:a="http://schemas.openxmlformats.org/drawingml/2006/main" noChangeAspect="1"/>
+            </wp:cNvGraphicFramePr>
+            <a:graphic xmlns:a="http://schemas.openxmlformats.org/drawingml/2006/main">
+              <a:graphicData uri="http://schemas.openxmlformats.org/drawingml/2006/picture">
+                <pic:pic xmlns:pic="http://schemas.openxmlformats.org/drawingml/2006/picture">
+                  <pic:nvPicPr>
+                    <pic:cNvPr id="701613104" name="Picture 1" descr="A diagram of a flowchart&#10;&#10;AI-generated content may be incorrect."/>
+                    <pic:cNvPicPr/>
+                  </pic:nvPicPr>
+                  <pic:blipFill>
+                    <a:blip r:embed="rId9">
+                      <a:extLst>
+                        <a:ext uri="{28A0092B-C50C-407E-A947-70E740481C1C}">
+                          <a14:useLocalDpi xmlns:a14="http://schemas.microsoft.com/office/drawing/2010/main" val="0"/>
+                        </a:ext>
+                      </a:extLst>
+                    </a:blip>
+                    <a:stretch>
+                      <a:fillRect/>
+                    </a:stretch>
+                  </pic:blipFill>
+                  <pic:spPr>
+                    <a:xfrm>
+                      <a:off x="0" y="0"/>
+                      <a:ext cx="5943600" cy="4130675"/>
+                    </a:xfrm>
+                    <a:prstGeom prst="rect">
+                      <a:avLst/>
+                    </a:prstGeom>
+                  </pic:spPr>
+                </pic:pic>
+              </a:graphicData>
+            </a:graphic>
+          </wp:inline>
+        </w:drawing>
+      </w:r>
+    </w:p>
+    <w:p>
+      <w:r>
+        <w:t>Website Flow</w:t>
+      </w:r>
+    </w:p>
+    <w:p>
+      <w:r>
+        <w:rPr>
+          <w:noProof/>
+        </w:rPr>
+        <w:drawing>
+          <wp:inline distT="0" distB="0" distL="0" distR="0" wp14:anchorId="03EFD1B4" wp14:editId="224C8D5B">
+            <wp:extent cx="5943600" cy="2575560"/>
+            <wp:effectExtent l="0" t="0" r="0" b="0"/>
+            <wp:docPr id="2118825954" name="Picture 2" descr="A diagram of a flowchart&#10;&#10;AI-generated content may be incorrect."/>
+            <wp:cNvGraphicFramePr>
+              <a:graphicFrameLocks xmlns:a="http://schemas.openxmlformats.org/drawingml/2006/main" noChangeAspect="1"/>
+            </wp:cNvGraphicFramePr>
+            <a:graphic xmlns:a="http://schemas.openxmlformats.org/drawingml/2006/main">
+              <a:graphicData uri="http://schemas.openxmlformats.org/drawingml/2006/picture">
+                <pic:pic xmlns:pic="http://schemas.openxmlformats.org/drawingml/2006/picture">
+                  <pic:nvPicPr>
+                    <pic:cNvPr id="2118825954" name="Picture 2" descr="A diagram of a flowchart&#10;&#10;AI-generated content may be incorrect."/>
+                    <pic:cNvPicPr/>
+                  </pic:nvPicPr>
+                  <pic:blipFill>
+                    <a:blip r:embed="rId10" cstate="print">
+                      <a:extLst>
+                        <a:ext uri="{28A0092B-C50C-407E-A947-70E740481C1C}">
+                          <a14:useLocalDpi xmlns:a14="http://schemas.microsoft.com/office/drawing/2010/main" val="0"/>
+                        </a:ext>
+                      </a:extLst>
+                    </a:blip>
+                    <a:stretch>
+                      <a:fillRect/>
+                    </a:stretch>
+                  </pic:blipFill>
+                  <pic:spPr>
+                    <a:xfrm>
+                      <a:off x="0" y="0"/>
+                      <a:ext cx="5943600" cy="2575560"/>
+                    </a:xfrm>
+                    <a:prstGeom prst="rect">
+                      <a:avLst/>
+                    </a:prstGeom>
+                  </pic:spPr>
+                </pic:pic>
+              </a:graphicData>
+            </a:graphic>
+          </wp:inline>
+        </w:drawing>
+      </w:r>
+    </w:p>
+    <w:p/>
+    <w:p>
+      <w:r>
+        <w:lastRenderedPageBreak/>
+        <w:t>Overview</w:t>
+      </w:r>
+    </w:p>
+    <w:p>
+      <w:r>
+        <w:rPr>
+          <w:noProof/>
+        </w:rPr>
+        <w:drawing>
+          <wp:inline distT="0" distB="0" distL="0" distR="0" wp14:anchorId="6DD7A0EA" wp14:editId="04452E71">
+            <wp:extent cx="5943600" cy="2991485"/>
+            <wp:effectExtent l="0" t="0" r="0" b="0"/>
+            <wp:docPr id="265134356" name="Picture 3" descr="A diagram of a company&#10;&#10;AI-generated content may be incorrect."/>
+            <wp:cNvGraphicFramePr>
+              <a:graphicFrameLocks xmlns:a="http://schemas.openxmlformats.org/drawingml/2006/main" noChangeAspect="1"/>
+            </wp:cNvGraphicFramePr>
+            <a:graphic xmlns:a="http://schemas.openxmlformats.org/drawingml/2006/main">
+              <a:graphicData uri="http://schemas.openxmlformats.org/drawingml/2006/picture">
+                <pic:pic xmlns:pic="http://schemas.openxmlformats.org/drawingml/2006/picture">
+                  <pic:nvPicPr>
+                    <pic:cNvPr id="265134356" name="Picture 3" descr="A diagram of a company&#10;&#10;AI-generated content may be incorrect."/>
+                    <pic:cNvPicPr/>
+                  </pic:nvPicPr>
+                  <pic:blipFill>
+                    <a:blip r:embed="rId11" cstate="print">
+                      <a:extLst>
+                        <a:ext uri="{28A0092B-C50C-407E-A947-70E740481C1C}">
+                          <a14:useLocalDpi xmlns:a14="http://schemas.microsoft.com/office/drawing/2010/main" val="0"/>
+                        </a:ext>
+                      </a:extLst>
+                    </a:blip>
+                    <a:stretch>
+                      <a:fillRect/>
+                    </a:stretch>
+                  </pic:blipFill>
+                  <pic:spPr>
+                    <a:xfrm>
+                      <a:off x="0" y="0"/>
+                      <a:ext cx="5943600" cy="2991485"/>
+                    </a:xfrm>
+                    <a:prstGeom prst="rect">
+                      <a:avLst/>
+                    </a:prstGeom>
+                  </pic:spPr>
+                </pic:pic>
+              </a:graphicData>
+            </a:graphic>
+          </wp:inline>
+        </w:drawing>
+      </w:r>
+    </w:p>
+    <w:p/>
+    <w:p>
+      <w:pPr>
+        <w:rPr>
+          <w:bCs/>
+        </w:rPr>
+      </w:pPr>
+      <w:r>
+        <w:rPr>
+          <w:bCs/>
+        </w:rPr>
+        <w:t>I have</w:t>
+      </w:r>
+      <w:r>
+        <w:rPr>
+          <w:bCs/>
+        </w:rPr>
+        <w:t xml:space="preserve"> created a prototype in Figma that follows the exact same flow </w:t>
+      </w:r>
+      <w:r>
+        <w:rPr>
+          <w:bCs/>
+        </w:rPr>
+        <w:t>design as the provided flow chart to give a visual representation of what we are intending our site to look like. This design is to symbolize our minimum working product, we have intentions to add more features and expand our site as the semester progresses.</w:t>
+      </w:r>
+    </w:p>
+    <w:p>
+      <w:pPr>
+        <w:rPr>
+          <w:bCs/>
+        </w:rPr>
+      </w:pPr>
+      <w:r>
+        <w:rPr>
+          <w:bCs/>
+        </w:rPr>
+        <w:br w:type="page"/>
+      </w:r>
+    </w:p>
+    <w:p>
+      <w:pPr>
+        <w:rPr>
+          <w:b/>
+        </w:rPr>
+      </w:pPr>
+      <w:proofErr w:type="spellStart"/>
+      <w:r>
+        <w:rPr>
+          <w:b/>
+        </w:rPr>
+        <w:lastRenderedPageBreak/>
+        <w:t>SportsChat</w:t>
+      </w:r>
+      <w:proofErr w:type="spellEnd"/>
+      <w:r>
+        <w:rPr>
+          <w:b/>
+        </w:rPr>
+        <w:t>+ Prototype</w:t>
+      </w:r>
+    </w:p>
+    <w:p>
+      <w:pPr>
+        <w:rPr>
+          <w:b/>
+        </w:rPr>
+      </w:pPr>
+      <w:r>
+        <w:rPr>
+          <w:b/>
+        </w:rPr>
+        <w:t>Login Procedures</w:t>
+      </w:r>
+    </w:p>
+    <w:p>
+      <w:pPr>
+        <w:rPr>
+          <w:b/>
+          <w:sz w:val="48"/>
+        </w:rPr>
+      </w:pPr>
+      <w:r>
+        <w:rPr>
+          <w:b/>
+          <w:noProof/>
+          <w:sz w:val="48"/>
+        </w:rPr>
+        <w:drawing>
+          <wp:inline distT="0" distB="0" distL="0" distR="0" wp14:anchorId="6D135B39" wp14:editId="1A9F8010">
+            <wp:extent cx="5943600" cy="4420870"/>
+            <wp:effectExtent l="0" t="0" r="0" b="0"/>
+            <wp:docPr id="256366828" name="Picture 1" descr="Screens screenshot of a computer&#10;&#10;AI-generated content may be incorrect."/>
+            <wp:cNvGraphicFramePr>
+              <a:graphicFrameLocks xmlns:a="http://schemas.openxmlformats.org/drawingml/2006/main" noChangeAspect="1"/>
+            </wp:cNvGraphicFramePr>
+            <a:graphic xmlns:a="http://schemas.openxmlformats.org/drawingml/2006/main">
+              <a:graphicData uri="http://schemas.openxmlformats.org/drawingml/2006/picture">
+                <pic:pic xmlns:pic="http://schemas.openxmlformats.org/drawingml/2006/picture">
+                  <pic:nvPicPr>
+                    <pic:cNvPr id="256366828" name="Picture 1" descr="Screens screenshot of a computer&#10;&#10;AI-generated content may be incorrect."/>
+                    <pic:cNvPicPr/>
+                  </pic:nvPicPr>
+                  <pic:blipFill>
+                    <a:blip r:embed="rId12" cstate="print">
+                      <a:extLst>
+                        <a:ext uri="{28A0092B-C50C-407E-A947-70E740481C1C}">
+                          <a14:useLocalDpi xmlns:a14="http://schemas.microsoft.com/office/drawing/2010/main" val="0"/>
+                        </a:ext>
+                      </a:extLst>
+                    </a:blip>
+                    <a:stretch>
+                      <a:fillRect/>
+                    </a:stretch>
+                  </pic:blipFill>
+                  <pic:spPr>
+                    <a:xfrm>
+                      <a:off x="0" y="0"/>
+                      <a:ext cx="5943600" cy="4420870"/>
+                    </a:xfrm>
+                    <a:prstGeom prst="rect">
+                      <a:avLst/>
+                    </a:prstGeom>
+                  </pic:spPr>
+                </pic:pic>
+              </a:graphicData>
+            </a:graphic>
+          </wp:inline>
+        </w:drawing>
+      </w:r>
+    </w:p>
+    <w:p/>
+    <w:p/>
+    <w:p/>
+    <w:p/>
+    <w:p/>
+    <w:p/>
+    <w:p/>
+    <w:p/>
+    <w:p/>
+    <w:p>
+      <w:r>
+        <w:lastRenderedPageBreak/>
+        <w:t>Website Flow</w:t>
+      </w:r>
+    </w:p>
+    <w:p>
+      <w:pPr>
+        <w:rPr>
+          <w:b/>
+          <w:sz w:val="48"/>
+        </w:rPr>
+      </w:pPr>
+      <w:r>
+        <w:rPr>
+          <w:b/>
+          <w:noProof/>
+          <w:sz w:val="48"/>
+        </w:rPr>
+        <w:drawing>
+          <wp:inline distT="0" distB="0" distL="0" distR="0" wp14:anchorId="74009E15" wp14:editId="56BD7547">
+            <wp:extent cx="5943600" cy="5523230"/>
+            <wp:effectExtent l="0" t="0" r="0" b="1270"/>
+            <wp:docPr id="362512682" name="Picture 2" descr="A screenshot of a computer&#10;&#10;AI-generated content may be incorrect."/>
+            <wp:cNvGraphicFramePr>
+              <a:graphicFrameLocks xmlns:a="http://schemas.openxmlformats.org/drawingml/2006/main" noChangeAspect="1"/>
+            </wp:cNvGraphicFramePr>
+            <a:graphic xmlns:a="http://schemas.openxmlformats.org/drawingml/2006/main">
+              <a:graphicData uri="http://schemas.openxmlformats.org/drawingml/2006/picture">
+                <pic:pic xmlns:pic="http://schemas.openxmlformats.org/drawingml/2006/picture">
+                  <pic:nvPicPr>
+                    <pic:cNvPr id="362512682" name="Picture 2" descr="A screenshot of a computer&#10;&#10;AI-generated content may be incorrect."/>
+                    <pic:cNvPicPr/>
+                  </pic:nvPicPr>
+                  <pic:blipFill>
+                    <a:blip r:embed="rId13" cstate="print">
+                      <a:extLst>
+                        <a:ext uri="{28A0092B-C50C-407E-A947-70E740481C1C}">
+                          <a14:useLocalDpi xmlns:a14="http://schemas.microsoft.com/office/drawing/2010/main" val="0"/>
+                        </a:ext>
+                      </a:extLst>
+                    </a:blip>
+                    <a:stretch>
+                      <a:fillRect/>
+                    </a:stretch>
+                  </pic:blipFill>
+                  <pic:spPr>
+                    <a:xfrm>
+                      <a:off x="0" y="0"/>
+                      <a:ext cx="5943600" cy="5523230"/>
+                    </a:xfrm>
+                    <a:prstGeom prst="rect">
+                      <a:avLst/>
+                    </a:prstGeom>
+                  </pic:spPr>
+                </pic:pic>
+              </a:graphicData>
+            </a:graphic>
+          </wp:inline>
+        </w:drawing>
+      </w:r>
+    </w:p>
+    <w:p>
+      <w:pPr>
+        <w:rPr>
+          <w:b/>
+          <w:sz w:val="48"/>
+        </w:rPr>
+      </w:pPr>
+    </w:p>
+    <w:p>
+      <w:pPr>
+        <w:rPr>
+          <w:b/>
+          <w:sz w:val="48"/>
+        </w:rPr>
+      </w:pPr>
+    </w:p>
+    <w:p>
+      <w:pPr>
+        <w:rPr>
+          <w:b/>
+          <w:sz w:val="48"/>
+        </w:rPr>
+      </w:pPr>
+    </w:p>
+    <w:p>
+      <w:pPr>
+        <w:rPr>
+          <w:b/>
+          <w:sz w:val="48"/>
+        </w:rPr>
+      </w:pPr>
+    </w:p>
+    <w:p>
+      <w:r>
+        <w:lastRenderedPageBreak/>
+        <w:t>Overview</w:t>
+      </w:r>
+    </w:p>
+    <w:p>
+      <w:r>
+        <w:rPr>
+          <w:b/>
+          <w:noProof/>
+          <w:sz w:val="48"/>
+        </w:rPr>
+        <w:drawing>
+          <wp:inline distT="0" distB="0" distL="0" distR="0" wp14:anchorId="2749D76C" wp14:editId="0A2B6560">
+            <wp:extent cx="5943600" cy="5270500"/>
+            <wp:effectExtent l="0" t="0" r="0" b="6350"/>
+            <wp:docPr id="1158576212" name="Picture 3" descr="A screenshot of a computer&#10;&#10;AI-generated content may be incorrect."/>
+            <wp:cNvGraphicFramePr>
+              <a:graphicFrameLocks xmlns:a="http://schemas.openxmlformats.org/drawingml/2006/main" noChangeAspect="1"/>
+            </wp:cNvGraphicFramePr>
+            <a:graphic xmlns:a="http://schemas.openxmlformats.org/drawingml/2006/main">
+              <a:graphicData uri="http://schemas.openxmlformats.org/drawingml/2006/picture">
+                <pic:pic xmlns:pic="http://schemas.openxmlformats.org/drawingml/2006/picture">
+                  <pic:nvPicPr>
+                    <pic:cNvPr id="1158576212" name="Picture 3" descr="A screenshot of a computer&#10;&#10;AI-generated content may be incorrect."/>
+                    <pic:cNvPicPr/>
+                  </pic:nvPicPr>
+                  <pic:blipFill>
+                    <a:blip r:embed="rId14" cstate="print">
+                      <a:extLst>
+                        <a:ext uri="{28A0092B-C50C-407E-A947-70E740481C1C}">
+                          <a14:useLocalDpi xmlns:a14="http://schemas.microsoft.com/office/drawing/2010/main" val="0"/>
+                        </a:ext>
+                      </a:extLst>
+                    </a:blip>
+                    <a:stretch>
+                      <a:fillRect/>
+                    </a:stretch>
+                  </pic:blipFill>
+                  <pic:spPr>
+                    <a:xfrm>
+                      <a:off x="0" y="0"/>
+                      <a:ext cx="5943600" cy="5270500"/>
+                    </a:xfrm>
+                    <a:prstGeom prst="rect">
+                      <a:avLst/>
+                    </a:prstGeom>
+                  </pic:spPr>
+                </pic:pic>
+              </a:graphicData>
+            </a:graphic>
+          </wp:inline>
+        </w:drawing>
+      </w:r>
+    </w:p>
+    <w:p>
+      <w:pPr>
+        <w:rPr>
+          <w:bCs/>
+        </w:rPr>
+      </w:pPr>
+      <w:r>
+        <w:rPr>
+          <w:bCs/>
+        </w:rPr>
+        <w:t>The link for the prototype:</w:t>
+      </w:r>
+    </w:p>
+    <w:p>
+      <w:pPr>
+        <w:rPr>
+          <w:bCs/>
+        </w:rPr>
+      </w:pPr>
+      <w:hyperlink r:id="rId15" w:history="1">
+        <w:r>
+          <w:rPr>
+            <w:rStyle w:val="Hyperlink"/>
+            <w:bCs/>
+          </w:rPr>
+          <w:t>https://www.figma.com/design/VL292phxTjEam8au1gGGr6/SportsChat%2B?node-id=16-2344&amp;t=yBMXGsD8UrhRSg</w:t>
+        </w:r>
+        <w:r>
+          <w:rPr>
+            <w:rStyle w:val="Hyperlink"/>
+            <w:bCs/>
+          </w:rPr>
+          <w:t>R</w:t>
+        </w:r>
+        <w:r>
+          <w:rPr>
+            <w:rStyle w:val="Hyperlink"/>
+            <w:bCs/>
+          </w:rPr>
+          <w:t>p-1</w:t>
+        </w:r>
+      </w:hyperlink>
     </w:p>
     <w:p/>
     <w:sectPr>
@@ -9646,6 +10220,41 @@
       <w14:ligatures w14:val="none"/>
     </w:rPr>
   </w:style>
+  <w:style w:type="character" w:styleId="Hyperlink">
+    <w:name w:val="Hyperlink"/>
+    <w:basedOn w:val="DefaultParagraphFont"/>
+    <w:uiPriority w:val="99"/>
+    <w:unhideWhenUsed/>
+    <w:rsid w:val="00A83B21"/>
+    <w:rPr>
+      <w:color w:val="467886" w:themeColor="hyperlink"/>
+      <w:u w:val="single"/>
+    </w:rPr>
+  </w:style>
+  <w:style w:type="character" w:styleId="UnresolvedMention">
+    <w:name w:val="Unresolved Mention"/>
+    <w:basedOn w:val="DefaultParagraphFont"/>
+    <w:uiPriority w:val="99"/>
+    <w:semiHidden/>
+    <w:unhideWhenUsed/>
+    <w:rsid w:val="00A83B21"/>
+    <w:rPr>
+      <w:color w:val="605E5C"/>
+      <w:shd w:val="clear" w:color="auto" w:fill="E1DFDD"/>
+    </w:rPr>
+  </w:style>
+  <w:style w:type="character" w:styleId="FollowedHyperlink">
+    <w:name w:val="FollowedHyperlink"/>
+    <w:basedOn w:val="DefaultParagraphFont"/>
+    <w:uiPriority w:val="99"/>
+    <w:semiHidden/>
+    <w:unhideWhenUsed/>
+    <w:rsid w:val="00A83B21"/>
+    <w:rPr>
+      <w:color w:val="96607D" w:themeColor="followedHyperlink"/>
+      <w:u w:val="single"/>
+    </w:rPr>
+  </w:style>
 </w:styles>
 </file>
 

</xml_diff>